<commit_message>
Correction mise en page rapport conception
Correction d'une erreur de mise en page dans le rapport de conception
</commit_message>
<xml_diff>
--- a/Rapport conception Mini Tramways.docx
+++ b/Rapport conception Mini Tramways.docx
@@ -4908,7 +4908,30 @@
         <w:pStyle w:val="Titre2"/>
       </w:pPr>
       <w:bookmarkStart w:id="2" w:name="_Toc85975670"/>
-      <w:r>
+    </w:p>
+    <w:p>
+      <w:pPr>
+        <w:spacing w:after="160" w:afterAutospacing="0" w:line="259" w:lineRule="auto"/>
+        <w:jc w:val="left"/>
+        <w:rPr>
+          <w:rFonts w:ascii="Inter" w:hAnsi="Inter" w:cs="Times New Roman"/>
+          <w:b/>
+          <w:bCs/>
+          <w:spacing w:val="-15"/>
+          <w:sz w:val="44"/>
+          <w:szCs w:val="44"/>
+        </w:rPr>
+      </w:pPr>
+      <w:r>
+        <w:br w:type="page"/>
+      </w:r>
+    </w:p>
+    <w:p>
+      <w:pPr>
+        <w:pStyle w:val="Titre2"/>
+      </w:pPr>
+      <w:r>
+        <w:lastRenderedPageBreak/>
         <w:t>Fonctionnalités importantes</w:t>
       </w:r>
       <w:bookmarkEnd w:id="2"/>
@@ -5802,7 +5825,6 @@
                 <w:sz w:val="22"/>
                 <w:szCs w:val="22"/>
               </w:rPr>
-              <w:lastRenderedPageBreak/>
               <w:t>20:</w:t>
             </w:r>
             <w:proofErr w:type="gramEnd"/>
@@ -7850,6 +7872,7 @@
             <w:tcW w:w="723" w:type="dxa"/>
             <w:tcBorders>
               <w:left w:val="single" w:sz="4" w:space="0" w:color="auto"/>
+              <w:bottom w:val="single" w:sz="4" w:space="0" w:color="BFBFBF" w:themeColor="background1" w:themeShade="BF"/>
             </w:tcBorders>
             <w:noWrap/>
             <w:hideMark/>
@@ -7892,6 +7915,7 @@
             <w:tcW w:w="8628" w:type="dxa"/>
             <w:gridSpan w:val="3"/>
             <w:tcBorders>
+              <w:bottom w:val="single" w:sz="4" w:space="0" w:color="BFBFBF" w:themeColor="background1" w:themeShade="BF"/>
               <w:right w:val="single" w:sz="4" w:space="0" w:color="auto"/>
             </w:tcBorders>
             <w:noWrap/>
@@ -7924,88 +7948,6 @@
       <w:tr>
         <w:trPr>
           <w:trHeight w:val="300"/>
-        </w:trPr>
-        <w:tc>
-          <w:tcPr>
-            <w:cnfStyle w:val="001000000000" w:firstRow="0" w:lastRow="0" w:firstColumn="1" w:lastColumn="0" w:oddVBand="0" w:evenVBand="0" w:oddHBand="0" w:evenHBand="0" w:firstRowFirstColumn="0" w:firstRowLastColumn="0" w:lastRowFirstColumn="0" w:lastRowLastColumn="0"/>
-            <w:tcW w:w="723" w:type="dxa"/>
-            <w:tcBorders>
-              <w:left w:val="single" w:sz="4" w:space="0" w:color="auto"/>
-            </w:tcBorders>
-            <w:noWrap/>
-            <w:hideMark/>
-          </w:tcPr>
-          <w:p>
-            <w:pPr>
-              <w:spacing w:after="0" w:afterAutospacing="0"/>
-              <w:jc w:val="left"/>
-              <w:rPr>
-                <w:rFonts w:ascii="Calibri" w:hAnsi="Calibri" w:cs="Calibri"/>
-                <w:color w:val="000000"/>
-                <w:sz w:val="22"/>
-                <w:szCs w:val="22"/>
-              </w:rPr>
-            </w:pPr>
-            <w:proofErr w:type="gramStart"/>
-            <w:r>
-              <w:rPr>
-                <w:rFonts w:ascii="Calibri" w:hAnsi="Calibri" w:cs="Calibri"/>
-                <w:color w:val="000000"/>
-                <w:sz w:val="22"/>
-                <w:szCs w:val="22"/>
-              </w:rPr>
-              <w:t>31:</w:t>
-            </w:r>
-            <w:proofErr w:type="gramEnd"/>
-            <w:r>
-              <w:rPr>
-                <w:rFonts w:ascii="Calibri" w:hAnsi="Calibri" w:cs="Calibri"/>
-                <w:color w:val="000000"/>
-                <w:sz w:val="22"/>
-                <w:szCs w:val="22"/>
-              </w:rPr>
-              <w:t>29</w:t>
-            </w:r>
-          </w:p>
-        </w:tc>
-        <w:tc>
-          <w:tcPr>
-            <w:tcW w:w="8628" w:type="dxa"/>
-            <w:gridSpan w:val="3"/>
-            <w:tcBorders>
-              <w:right w:val="single" w:sz="4" w:space="0" w:color="auto"/>
-            </w:tcBorders>
-            <w:noWrap/>
-            <w:hideMark/>
-          </w:tcPr>
-          <w:p>
-            <w:pPr>
-              <w:spacing w:after="0" w:afterAutospacing="0"/>
-              <w:jc w:val="left"/>
-              <w:cnfStyle w:val="000000000000" w:firstRow="0" w:lastRow="0" w:firstColumn="0" w:lastColumn="0" w:oddVBand="0" w:evenVBand="0" w:oddHBand="0" w:evenHBand="0" w:firstRowFirstColumn="0" w:firstRowLastColumn="0" w:lastRowFirstColumn="0" w:lastRowLastColumn="0"/>
-              <w:rPr>
-                <w:rFonts w:ascii="Calibri" w:hAnsi="Calibri" w:cs="Calibri"/>
-                <w:color w:val="000000"/>
-                <w:sz w:val="22"/>
-                <w:szCs w:val="22"/>
-              </w:rPr>
-            </w:pPr>
-            <w:r>
-              <w:rPr>
-                <w:rFonts w:ascii="Calibri" w:hAnsi="Calibri" w:cs="Calibri"/>
-                <w:color w:val="000000"/>
-                <w:sz w:val="22"/>
-                <w:szCs w:val="22"/>
-              </w:rPr>
-              <w:t>Charger une partie depuis un fichier</w:t>
-            </w:r>
-          </w:p>
-        </w:tc>
-      </w:tr>
-      <w:tr>
-        <w:trPr>
-          <w:cnfStyle w:val="000000100000" w:firstRow="0" w:lastRow="0" w:firstColumn="0" w:lastColumn="0" w:oddVBand="0" w:evenVBand="0" w:oddHBand="1" w:evenHBand="0" w:firstRowFirstColumn="0" w:firstRowLastColumn="0" w:lastRowFirstColumn="0" w:lastRowLastColumn="0"/>
-          <w:trHeight w:val="315"/>
         </w:trPr>
         <w:tc>
           <w:tcPr>
@@ -8029,6 +7971,7 @@
                 <w:szCs w:val="22"/>
               </w:rPr>
             </w:pPr>
+            <w:proofErr w:type="gramStart"/>
             <w:r>
               <w:rPr>
                 <w:rFonts w:ascii="Calibri" w:hAnsi="Calibri" w:cs="Calibri"/>
@@ -8036,7 +7979,17 @@
                 <w:sz w:val="22"/>
                 <w:szCs w:val="22"/>
               </w:rPr>
-              <w:t> </w:t>
+              <w:t>31:</w:t>
+            </w:r>
+            <w:proofErr w:type="gramEnd"/>
+            <w:r>
+              <w:rPr>
+                <w:rFonts w:ascii="Calibri" w:hAnsi="Calibri" w:cs="Calibri"/>
+                <w:color w:val="000000"/>
+                <w:sz w:val="22"/>
+                <w:szCs w:val="22"/>
+              </w:rPr>
+              <w:t>29</w:t>
             </w:r>
           </w:p>
         </w:tc>
@@ -8055,7 +8008,7 @@
             <w:pPr>
               <w:spacing w:after="0" w:afterAutospacing="0"/>
               <w:jc w:val="left"/>
-              <w:cnfStyle w:val="000000100000" w:firstRow="0" w:lastRow="0" w:firstColumn="0" w:lastColumn="0" w:oddVBand="0" w:evenVBand="0" w:oddHBand="1" w:evenHBand="0" w:firstRowFirstColumn="0" w:firstRowLastColumn="0" w:lastRowFirstColumn="0" w:lastRowLastColumn="0"/>
+              <w:cnfStyle w:val="000000000000" w:firstRow="0" w:lastRow="0" w:firstColumn="0" w:lastColumn="0" w:oddVBand="0" w:evenVBand="0" w:oddHBand="0" w:evenHBand="0" w:firstRowFirstColumn="0" w:firstRowLastColumn="0" w:lastRowFirstColumn="0" w:lastRowLastColumn="0"/>
               <w:rPr>
                 <w:rFonts w:ascii="Calibri" w:hAnsi="Calibri" w:cs="Calibri"/>
                 <w:color w:val="000000"/>
@@ -8070,37 +8023,12 @@
                 <w:sz w:val="22"/>
                 <w:szCs w:val="22"/>
               </w:rPr>
-              <w:t> </w:t>
+              <w:t>Charger une partie depuis un fichier</w:t>
             </w:r>
           </w:p>
         </w:tc>
       </w:tr>
     </w:tbl>
-    <w:p>
-      <w:pPr>
-        <w:pStyle w:val="Titre2"/>
-      </w:pPr>
-    </w:p>
-    <w:p>
-      <w:pPr>
-        <w:spacing w:after="160" w:afterAutospacing="0" w:line="259" w:lineRule="auto"/>
-        <w:jc w:val="left"/>
-        <w:rPr>
-          <w:rFonts w:ascii="Inter" w:hAnsi="Inter" w:cs="Times New Roman"/>
-          <w:b/>
-          <w:bCs/>
-          <w:spacing w:val="-15"/>
-          <w:sz w:val="52"/>
-          <w:szCs w:val="52"/>
-          <w14:shadow w14:blurRad="0" w14:dist="63500" w14:dir="2700000" w14:sx="100000" w14:sy="100000" w14:kx="0" w14:ky="0" w14:algn="tl">
-            <w14:schemeClr w14:val="bg1"/>
-          </w14:shadow>
-        </w:rPr>
-      </w:pPr>
-      <w:r>
-        <w:br w:type="page"/>
-      </w:r>
-    </w:p>
     <w:p>
       <w:pPr>
         <w:pStyle w:val="Titre1"/>
@@ -8255,6 +8183,9 @@
     </w:p>
     <w:p>
       <w:r>
+        <w:rPr>
+          <w:noProof/>
+        </w:rPr>
         <w:drawing>
           <wp:inline distT="0" distB="0" distL="0" distR="0" wp14:anchorId="5C9F1A08" wp14:editId="72C160FA">
             <wp:extent cx="5460724" cy="246491"/>
@@ -8413,6 +8344,9 @@
     </w:p>
     <w:p>
       <w:r>
+        <w:rPr>
+          <w:noProof/>
+        </w:rPr>
         <w:drawing>
           <wp:inline distT="0" distB="0" distL="0" distR="0" wp14:anchorId="1201D09C" wp14:editId="19EAFA4E">
             <wp:extent cx="5641155" cy="254635"/>
@@ -30013,6 +29947,9 @@
     </w:p>
     <w:p>
       <w:r>
+        <w:rPr>
+          <w:noProof/>
+        </w:rPr>
         <w:drawing>
           <wp:inline distT="0" distB="0" distL="0" distR="0" wp14:anchorId="23376E8A" wp14:editId="51DECE73">
             <wp:extent cx="5518206" cy="249086"/>

</xml_diff>